<commit_message>
Removes get_db_friendly and move it's functionality to get_field
</commit_message>
<xml_diff>
--- a/Bad Smells.docx
+++ b/Bad Smells.docx
@@ -629,13 +629,7 @@
               <w:rPr>
                 <w:color w:val="auto"/>
               </w:rPr>
-              <w:t xml:space="preserve"> </w:t>
-            </w:r>
-            <w:r>
-              <w:rPr>
-                <w:color w:val="auto"/>
-              </w:rPr>
-              <w:t>validate_field.py – ValidateField – get_field – Line 20</w:t>
+              <w:t xml:space="preserve"> validate_field.py – ValidateField – get_field – Line 20</w:t>
             </w:r>
           </w:p>
           <w:p>
@@ -649,13 +643,7 @@
               <w:rPr>
                 <w:color w:val="auto"/>
               </w:rPr>
-              <w:t>Child Classes</w:t>
-            </w:r>
-            <w:r>
-              <w:rPr>
-                <w:color w:val="auto"/>
-              </w:rPr>
-              <w:t>:</w:t>
+              <w:t>Child Classes:</w:t>
             </w:r>
           </w:p>
           <w:p>
@@ -1094,13 +1082,7 @@
               <w:rPr>
                 <w:color w:val="auto"/>
               </w:rPr>
-              <w:t>Transfer the internals</w:t>
-            </w:r>
-            <w:r>
-              <w:rPr>
-                <w:color w:val="auto"/>
-              </w:rPr>
-              <w:t xml:space="preserve"> of get_db_friendly to get_field.</w:t>
+              <w:t>Transfer the internals of get_db_friendly to get_field.</w:t>
             </w:r>
           </w:p>
           <w:p>
@@ -1127,31 +1109,8 @@
               </w:rPr>
               <w:t>emove get_db_friendly.</w:t>
             </w:r>
-          </w:p>
-          <w:p>
-            <w:pPr>
-              <w:pStyle w:val="ListParagraph"/>
-              <w:numPr>
-                <w:ilvl w:val="0"/>
-                <w:numId w:val="10"/>
-              </w:numPr>
-              <w:cnfStyle w:val="000000100000" w:firstRow="0" w:lastRow="0" w:firstColumn="0" w:lastColumn="0" w:oddVBand="0" w:evenVBand="0" w:oddHBand="1" w:evenHBand="0" w:firstRowFirstColumn="0" w:firstRowLastColumn="0" w:lastRowFirstColumn="0" w:lastRowLastColumn="0"/>
-              <w:rPr>
-                <w:color w:val="auto"/>
-              </w:rPr>
-            </w:pPr>
-            <w:r>
-              <w:rPr>
-                <w:color w:val="auto"/>
-              </w:rPr>
-              <w:t>Change all calls to get_field</w:t>
-            </w:r>
-            <w:r>
-              <w:rPr>
-                <w:color w:val="auto"/>
-              </w:rPr>
-              <w:t>.</w:t>
-            </w:r>
+            <w:bookmarkStart w:id="0" w:name="_GoBack"/>
+            <w:bookmarkEnd w:id="0"/>
           </w:p>
         </w:tc>
       </w:tr>
@@ -1184,10 +1143,7 @@
         <w:t xml:space="preserve">Smell 3 is the worst smell because it adds the most unnecessary lines of code into the program. Smell 2 cannot be the worst as this whole package can be completely ignored in future development as it is not currently used in the program. </w:t>
       </w:r>
     </w:p>
-    <w:p>
-      <w:bookmarkStart w:id="0" w:name="_GoBack"/>
-      <w:bookmarkEnd w:id="0"/>
-    </w:p>
+    <w:p/>
     <w:sectPr>
       <w:pgSz w:w="11906" w:h="16838"/>
       <w:pgMar w:top="1440" w:right="1080" w:bottom="1440" w:left="1080" w:header="708" w:footer="708" w:gutter="0"/>
@@ -3932,7 +3888,7 @@
 </file>
 
 <file path=customXml/itemProps1.xml><?xml version="1.0" encoding="utf-8"?>
-<ds:datastoreItem xmlns:ds="http://schemas.openxmlformats.org/officeDocument/2006/customXml" ds:itemID="{05A7704F-92ED-4A67-9A33-88EA851C2B6B}">
+<ds:datastoreItem xmlns:ds="http://schemas.openxmlformats.org/officeDocument/2006/customXml" ds:itemID="{ED75C88E-5010-422E-8EFE-07D9C6438426}">
   <ds:schemaRefs>
     <ds:schemaRef ds:uri="http://schemas.openxmlformats.org/officeDocument/2006/bibliography"/>
   </ds:schemaRefs>

</xml_diff>

<commit_message>
Moved the graph list fix method to a class of it's own. Removed the primitive list pointers and replaced with get methods.
</commit_message>
<xml_diff>
--- a/Bad Smells.docx
+++ b/Bad Smells.docx
@@ -244,8 +244,35 @@
               <w:rPr>
                 <w:color w:val="auto"/>
               </w:rPr>
-              <w:t>Replace the list with a dictionary, removing the need for the primitives.</w:t>
-            </w:r>
+              <w:t>Create a class to fix and store the list.</w:t>
+            </w:r>
+          </w:p>
+          <w:p>
+            <w:pPr>
+              <w:pStyle w:val="ListParagraph"/>
+              <w:numPr>
+                <w:ilvl w:val="0"/>
+                <w:numId w:val="15"/>
+              </w:numPr>
+              <w:cnfStyle w:val="000000100000" w:firstRow="0" w:lastRow="0" w:firstColumn="0" w:lastColumn="0" w:oddVBand="0" w:evenVBand="0" w:oddHBand="1" w:evenHBand="0" w:firstRowFirstColumn="0" w:firstRowLastColumn="0" w:lastRowFirstColumn="0" w:lastRowLastColumn="0"/>
+              <w:rPr>
+                <w:color w:val="auto"/>
+              </w:rPr>
+            </w:pPr>
+            <w:r>
+              <w:rPr>
+                <w:color w:val="auto"/>
+              </w:rPr>
+              <w:t>Give the class methods to get the label and data parts of the list, meaning no primitives being used for list parts</w:t>
+            </w:r>
+            <w:r>
+              <w:rPr>
+                <w:color w:val="auto"/>
+              </w:rPr>
+              <w:t>.</w:t>
+            </w:r>
+            <w:bookmarkStart w:id="0" w:name="_GoBack"/>
+            <w:bookmarkEnd w:id="0"/>
           </w:p>
         </w:tc>
       </w:tr>
@@ -662,25 +689,6 @@
               <w:rPr>
                 <w:color w:val="auto"/>
               </w:rPr>
-              <w:t>age.py – Age – get_field – Line 27</w:t>
-            </w:r>
-          </w:p>
-          <w:p>
-            <w:pPr>
-              <w:pStyle w:val="ListParagraph"/>
-              <w:numPr>
-                <w:ilvl w:val="0"/>
-                <w:numId w:val="7"/>
-              </w:numPr>
-              <w:cnfStyle w:val="000000100000" w:firstRow="0" w:lastRow="0" w:firstColumn="0" w:lastColumn="0" w:oddVBand="0" w:evenVBand="0" w:oddHBand="1" w:evenHBand="0" w:firstRowFirstColumn="0" w:firstRowLastColumn="0" w:lastRowFirstColumn="0" w:lastRowLastColumn="0"/>
-              <w:rPr>
-                <w:color w:val="auto"/>
-              </w:rPr>
-            </w:pPr>
-            <w:r>
-              <w:rPr>
-                <w:color w:val="auto"/>
-              </w:rPr>
               <w:t>bmi.py – BMI – get_field – Line 21</w:t>
             </w:r>
           </w:p>
@@ -1109,8 +1117,6 @@
               </w:rPr>
               <w:t>emove get_db_friendly.</w:t>
             </w:r>
-            <w:bookmarkStart w:id="0" w:name="_GoBack"/>
-            <w:bookmarkEnd w:id="0"/>
           </w:p>
         </w:tc>
       </w:tr>
@@ -1124,11 +1130,17 @@
           <w:b/>
         </w:rPr>
       </w:pPr>
+    </w:p>
+    <w:p>
+      <w:pPr>
+        <w:rPr>
+          <w:b/>
+        </w:rPr>
+      </w:pPr>
       <w:r>
         <w:rPr>
           <w:b/>
         </w:rPr>
-        <w:lastRenderedPageBreak/>
         <w:t>Worst Smell</w:t>
       </w:r>
       <w:r>
@@ -3888,7 +3900,7 @@
 </file>
 
 <file path=customXml/itemProps1.xml><?xml version="1.0" encoding="utf-8"?>
-<ds:datastoreItem xmlns:ds="http://schemas.openxmlformats.org/officeDocument/2006/customXml" ds:itemID="{ED75C88E-5010-422E-8EFE-07D9C6438426}">
+<ds:datastoreItem xmlns:ds="http://schemas.openxmlformats.org/officeDocument/2006/customXml" ds:itemID="{33FC4285-2A7C-43AC-8A35-538918339839}">
   <ds:schemaRefs>
     <ds:schemaRef ds:uri="http://schemas.openxmlformats.org/officeDocument/2006/bibliography"/>
   </ds:schemaRefs>

</xml_diff>

<commit_message>
ValidateFieldNumber class Moved duplicate get_field from Sales, Salary, Age
Updated doc comments
</commit_message>
<xml_diff>
--- a/Bad Smells.docx
+++ b/Bad Smells.docx
@@ -10,7 +10,6 @@
         <w:t>Bad Smells</w:t>
       </w:r>
     </w:p>
-    <w:p/>
     <w:tbl>
       <w:tblPr>
         <w:tblStyle w:val="ListTable6Colorful-Accent1"/>
@@ -105,7 +104,35 @@
               <w:rPr>
                 <w:color w:val="auto"/>
               </w:rPr>
-              <w:t xml:space="preserve">src/controller – controller.py – Controller – chart_bar and chart_pie </w:t>
+              <w:t xml:space="preserve">src/controller – controller.py – Controller – </w:t>
+            </w:r>
+            <w:proofErr w:type="spellStart"/>
+            <w:r>
+              <w:rPr>
+                <w:color w:val="auto"/>
+              </w:rPr>
+              <w:t>chart_bar</w:t>
+            </w:r>
+            <w:proofErr w:type="spellEnd"/>
+            <w:r>
+              <w:rPr>
+                <w:color w:val="auto"/>
+              </w:rPr>
+              <w:t xml:space="preserve"> and </w:t>
+            </w:r>
+            <w:proofErr w:type="spellStart"/>
+            <w:r>
+              <w:rPr>
+                <w:color w:val="auto"/>
+              </w:rPr>
+              <w:t>chart_pie</w:t>
+            </w:r>
+            <w:proofErr w:type="spellEnd"/>
+            <w:r>
+              <w:rPr>
+                <w:color w:val="auto"/>
+              </w:rPr>
+              <w:t xml:space="preserve"> </w:t>
             </w:r>
           </w:p>
           <w:p>
@@ -271,8 +298,6 @@
               </w:rPr>
               <w:t>.</w:t>
             </w:r>
-            <w:bookmarkStart w:id="0" w:name="_GoBack"/>
-            <w:bookmarkEnd w:id="0"/>
           </w:p>
         </w:tc>
       </w:tr>
@@ -656,7 +681,35 @@
               <w:rPr>
                 <w:color w:val="auto"/>
               </w:rPr>
-              <w:t xml:space="preserve"> validate_field.py – ValidateField – get_field – Line 20</w:t>
+              <w:t xml:space="preserve"> validate_field.py – </w:t>
+            </w:r>
+            <w:proofErr w:type="spellStart"/>
+            <w:r>
+              <w:rPr>
+                <w:color w:val="auto"/>
+              </w:rPr>
+              <w:t>ValidateField</w:t>
+            </w:r>
+            <w:proofErr w:type="spellEnd"/>
+            <w:r>
+              <w:rPr>
+                <w:color w:val="auto"/>
+              </w:rPr>
+              <w:t xml:space="preserve"> – </w:t>
+            </w:r>
+            <w:proofErr w:type="spellStart"/>
+            <w:r>
+              <w:rPr>
+                <w:color w:val="auto"/>
+              </w:rPr>
+              <w:t>get_field</w:t>
+            </w:r>
+            <w:proofErr w:type="spellEnd"/>
+            <w:r>
+              <w:rPr>
+                <w:color w:val="auto"/>
+              </w:rPr>
+              <w:t xml:space="preserve"> – Line 20</w:t>
             </w:r>
           </w:p>
           <w:p>
@@ -689,7 +742,21 @@
               <w:rPr>
                 <w:color w:val="auto"/>
               </w:rPr>
-              <w:t>bmi.py – BMI – get_field – Line 21</w:t>
+              <w:t xml:space="preserve">bmi.py – BMI – </w:t>
+            </w:r>
+            <w:proofErr w:type="spellStart"/>
+            <w:r>
+              <w:rPr>
+                <w:color w:val="auto"/>
+              </w:rPr>
+              <w:t>get_field</w:t>
+            </w:r>
+            <w:proofErr w:type="spellEnd"/>
+            <w:r>
+              <w:rPr>
+                <w:color w:val="auto"/>
+              </w:rPr>
+              <w:t xml:space="preserve"> – Line 21</w:t>
             </w:r>
           </w:p>
           <w:p>
@@ -708,7 +775,35 @@
               <w:rPr>
                 <w:color w:val="auto"/>
               </w:rPr>
-              <w:t>emp_id.py – EmpID – get_field – Line 21</w:t>
+              <w:t xml:space="preserve">emp_id.py – </w:t>
+            </w:r>
+            <w:proofErr w:type="spellStart"/>
+            <w:r>
+              <w:rPr>
+                <w:color w:val="auto"/>
+              </w:rPr>
+              <w:t>EmpID</w:t>
+            </w:r>
+            <w:proofErr w:type="spellEnd"/>
+            <w:r>
+              <w:rPr>
+                <w:color w:val="auto"/>
+              </w:rPr>
+              <w:t xml:space="preserve"> – </w:t>
+            </w:r>
+            <w:proofErr w:type="spellStart"/>
+            <w:r>
+              <w:rPr>
+                <w:color w:val="auto"/>
+              </w:rPr>
+              <w:t>get_field</w:t>
+            </w:r>
+            <w:proofErr w:type="spellEnd"/>
+            <w:r>
+              <w:rPr>
+                <w:color w:val="auto"/>
+              </w:rPr>
+              <w:t xml:space="preserve"> – Line 21</w:t>
             </w:r>
           </w:p>
           <w:p>
@@ -727,7 +822,21 @@
               <w:rPr>
                 <w:color w:val="auto"/>
               </w:rPr>
-              <w:t>gender.py – Gender – get_field – Line 21</w:t>
+              <w:t xml:space="preserve">gender.py – Gender – </w:t>
+            </w:r>
+            <w:proofErr w:type="spellStart"/>
+            <w:r>
+              <w:rPr>
+                <w:color w:val="auto"/>
+              </w:rPr>
+              <w:t>get_field</w:t>
+            </w:r>
+            <w:proofErr w:type="spellEnd"/>
+            <w:r>
+              <w:rPr>
+                <w:color w:val="auto"/>
+              </w:rPr>
+              <w:t xml:space="preserve"> – Line 21</w:t>
             </w:r>
           </w:p>
         </w:tc>
@@ -971,7 +1080,35 @@
               <w:rPr>
                 <w:color w:val="auto"/>
               </w:rPr>
-              <w:t>src/validator – dob.py – DOB – get_db_friendly and get_field – Lines 59 to 63</w:t>
+              <w:t xml:space="preserve">src/validator – dob.py – DOB – </w:t>
+            </w:r>
+            <w:proofErr w:type="spellStart"/>
+            <w:r>
+              <w:rPr>
+                <w:color w:val="auto"/>
+              </w:rPr>
+              <w:t>get_db_friendly</w:t>
+            </w:r>
+            <w:proofErr w:type="spellEnd"/>
+            <w:r>
+              <w:rPr>
+                <w:color w:val="auto"/>
+              </w:rPr>
+              <w:t xml:space="preserve"> and </w:t>
+            </w:r>
+            <w:proofErr w:type="spellStart"/>
+            <w:r>
+              <w:rPr>
+                <w:color w:val="auto"/>
+              </w:rPr>
+              <w:t>get_field</w:t>
+            </w:r>
+            <w:proofErr w:type="spellEnd"/>
+            <w:r>
+              <w:rPr>
+                <w:color w:val="auto"/>
+              </w:rPr>
+              <w:t xml:space="preserve"> – Lines 59 to 63</w:t>
             </w:r>
           </w:p>
         </w:tc>
@@ -1016,7 +1153,35 @@
               <w:rPr>
                 <w:color w:val="auto"/>
               </w:rPr>
-              <w:t>The get_field method only calls the get_db_friendly method and nothing else.</w:t>
+              <w:t xml:space="preserve">The </w:t>
+            </w:r>
+            <w:proofErr w:type="spellStart"/>
+            <w:r>
+              <w:rPr>
+                <w:color w:val="auto"/>
+              </w:rPr>
+              <w:t>get_field</w:t>
+            </w:r>
+            <w:proofErr w:type="spellEnd"/>
+            <w:r>
+              <w:rPr>
+                <w:color w:val="auto"/>
+              </w:rPr>
+              <w:t xml:space="preserve"> method only calls the </w:t>
+            </w:r>
+            <w:proofErr w:type="spellStart"/>
+            <w:r>
+              <w:rPr>
+                <w:color w:val="auto"/>
+              </w:rPr>
+              <w:t>get_db_friendly</w:t>
+            </w:r>
+            <w:proofErr w:type="spellEnd"/>
+            <w:r>
+              <w:rPr>
+                <w:color w:val="auto"/>
+              </w:rPr>
+              <w:t xml:space="preserve"> method and nothing else.</w:t>
             </w:r>
           </w:p>
           <w:p>
@@ -1035,7 +1200,27 @@
               <w:rPr>
                 <w:color w:val="auto"/>
               </w:rPr>
-              <w:t>This adds unnecessary bloat and complexity to the class.</w:t>
+              <w:t>This adds unnecessary bl</w:t>
+            </w:r>
+            <w:r>
+              <w:rPr>
+                <w:color w:val="auto"/>
+              </w:rPr>
+              <w:t xml:space="preserve">oat and complexity to the class, because </w:t>
+            </w:r>
+            <w:proofErr w:type="spellStart"/>
+            <w:r>
+              <w:rPr>
+                <w:color w:val="auto"/>
+              </w:rPr>
+              <w:t>get_db_friendly</w:t>
+            </w:r>
+            <w:proofErr w:type="spellEnd"/>
+            <w:r>
+              <w:rPr>
+                <w:color w:val="auto"/>
+              </w:rPr>
+              <w:t xml:space="preserve"> is completely unnecessary.</w:t>
             </w:r>
           </w:p>
         </w:tc>
@@ -1090,7 +1275,35 @@
               <w:rPr>
                 <w:color w:val="auto"/>
               </w:rPr>
-              <w:t>Transfer the internals of get_db_friendly to get_field.</w:t>
+              <w:t xml:space="preserve">Transfer the internals of </w:t>
+            </w:r>
+            <w:proofErr w:type="spellStart"/>
+            <w:r>
+              <w:rPr>
+                <w:color w:val="auto"/>
+              </w:rPr>
+              <w:t>get_db_friendly</w:t>
+            </w:r>
+            <w:proofErr w:type="spellEnd"/>
+            <w:r>
+              <w:rPr>
+                <w:color w:val="auto"/>
+              </w:rPr>
+              <w:t xml:space="preserve"> to </w:t>
+            </w:r>
+            <w:proofErr w:type="spellStart"/>
+            <w:r>
+              <w:rPr>
+                <w:color w:val="auto"/>
+              </w:rPr>
+              <w:t>get_field</w:t>
+            </w:r>
+            <w:proofErr w:type="spellEnd"/>
+            <w:r>
+              <w:rPr>
+                <w:color w:val="auto"/>
+              </w:rPr>
+              <w:t>.</w:t>
             </w:r>
           </w:p>
           <w:p>
@@ -1115,7 +1328,21 @@
               <w:rPr>
                 <w:color w:val="auto"/>
               </w:rPr>
-              <w:t>emove get_db_friendly.</w:t>
+              <w:t xml:space="preserve">emove </w:t>
+            </w:r>
+            <w:proofErr w:type="spellStart"/>
+            <w:r>
+              <w:rPr>
+                <w:color w:val="auto"/>
+              </w:rPr>
+              <w:t>get_db_friendly</w:t>
+            </w:r>
+            <w:proofErr w:type="spellEnd"/>
+            <w:r>
+              <w:rPr>
+                <w:color w:val="auto"/>
+              </w:rPr>
+              <w:t>.</w:t>
             </w:r>
           </w:p>
         </w:tc>
@@ -1126,36 +1353,366 @@
     <w:p/>
     <w:p>
       <w:pPr>
-        <w:rPr>
-          <w:b/>
-        </w:rPr>
-      </w:pPr>
+        <w:pStyle w:val="Heading1"/>
+      </w:pPr>
+      <w:r>
+        <w:lastRenderedPageBreak/>
+        <w:t>Worst Smell</w:t>
+      </w:r>
     </w:p>
     <w:p>
-      <w:pPr>
-        <w:rPr>
-          <w:b/>
-        </w:rPr>
-      </w:pPr>
-      <w:r>
-        <w:rPr>
-          <w:b/>
-        </w:rPr>
-        <w:t>Worst Smell</w:t>
-      </w:r>
-      <w:r>
-        <w:rPr>
-          <w:b/>
-        </w:rPr>
-        <w:t>:</w:t>
+      <w:r>
+        <w:t xml:space="preserve">Smell 3 is the worst smell because it adds the most unnecessary lines of code into the program. Smell 2 cannot be the worst as this whole package can be completely ignored in future development as it is not currently used in the program. </w:t>
       </w:r>
     </w:p>
     <w:p>
-      <w:r>
-        <w:t xml:space="preserve">Smell 3 is the worst smell because it adds the most unnecessary lines of code into the program. Smell 2 cannot be the worst as this whole package can be completely ignored in future development as it is not currently used in the program. </w:t>
+      <w:pPr>
+        <w:pStyle w:val="Heading1"/>
+      </w:pPr>
+      <w:r>
+        <w:t>Evaluation</w:t>
+      </w:r>
+    </w:p>
+    <w:p>
+      <w:pPr>
+        <w:pStyle w:val="Heading2"/>
+      </w:pPr>
+      <w:r>
+        <w:t>Bad Smell 3: Duplicate Code:</w:t>
+      </w:r>
+    </w:p>
+    <w:p>
+      <w:pPr>
+        <w:pStyle w:val="ListParagraph"/>
+        <w:numPr>
+          <w:ilvl w:val="0"/>
+          <w:numId w:val="16"/>
+        </w:numPr>
+      </w:pPr>
+      <w:r>
+        <w:t xml:space="preserve">Move the </w:t>
+      </w:r>
+      <w:proofErr w:type="spellStart"/>
+      <w:r>
+        <w:t>get_field</w:t>
+      </w:r>
+      <w:proofErr w:type="spellEnd"/>
+      <w:r>
+        <w:t xml:space="preserve"> method to the parent class and remove the method from </w:t>
+      </w:r>
+      <w:proofErr w:type="spellStart"/>
+      <w:r>
+        <w:t>EmpID</w:t>
+      </w:r>
+      <w:proofErr w:type="spellEnd"/>
+      <w:r>
+        <w:t>, BMI, Gender</w:t>
+      </w:r>
+    </w:p>
+    <w:p>
+      <w:pPr>
+        <w:pStyle w:val="ListParagraph"/>
+        <w:numPr>
+          <w:ilvl w:val="0"/>
+          <w:numId w:val="16"/>
+        </w:numPr>
+      </w:pPr>
+      <w:r>
+        <w:t xml:space="preserve">Create a class </w:t>
+      </w:r>
+      <w:proofErr w:type="spellStart"/>
+      <w:r>
+        <w:t>ValidateNumberField</w:t>
+      </w:r>
+      <w:proofErr w:type="spellEnd"/>
+      <w:r>
+        <w:t xml:space="preserve"> as a child of </w:t>
+      </w:r>
+      <w:proofErr w:type="spellStart"/>
+      <w:r>
+        <w:t>ValidateField</w:t>
+      </w:r>
+      <w:proofErr w:type="spellEnd"/>
+      <w:r>
+        <w:t xml:space="preserve"> and parent of Sales, Salary, Age. Move the </w:t>
+      </w:r>
+      <w:proofErr w:type="spellStart"/>
+      <w:r>
+        <w:t>get_field</w:t>
+      </w:r>
+      <w:proofErr w:type="spellEnd"/>
+      <w:r>
+        <w:t xml:space="preserve"> method and the declaration for </w:t>
+      </w:r>
+      <w:r>
+        <w:t>self._</w:t>
+      </w:r>
+      <w:proofErr w:type="spellStart"/>
+      <w:r>
+        <w:t>field_number</w:t>
+      </w:r>
+      <w:proofErr w:type="spellEnd"/>
+      <w:r>
+        <w:t xml:space="preserve"> = 0</w:t>
+      </w:r>
+      <w:r>
+        <w:t xml:space="preserve"> from the children to the parent.</w:t>
+      </w:r>
+    </w:p>
+    <w:p>
+      <w:r>
+        <w:t>Duplicate code is removed, class structure is much improved. No new smells introduced.</w:t>
       </w:r>
     </w:p>
     <w:p/>
+    <w:p>
+      <w:pPr>
+        <w:pStyle w:val="Heading2"/>
+      </w:pPr>
+      <w:r>
+        <w:t>Bad Smell 2: Dead Code:</w:t>
+      </w:r>
+    </w:p>
+    <w:p>
+      <w:pPr>
+        <w:pStyle w:val="ListParagraph"/>
+        <w:numPr>
+          <w:ilvl w:val="0"/>
+          <w:numId w:val="17"/>
+        </w:numPr>
+      </w:pPr>
+      <w:r>
+        <w:t>Delete the package</w:t>
+      </w:r>
+    </w:p>
+    <w:p>
+      <w:pPr>
+        <w:pStyle w:val="ListParagraph"/>
+        <w:numPr>
+          <w:ilvl w:val="0"/>
+          <w:numId w:val="17"/>
+        </w:numPr>
+      </w:pPr>
+      <w:r>
+        <w:t>Remove all references to the unused class from controller</w:t>
+      </w:r>
+    </w:p>
+    <w:p>
+      <w:r>
+        <w:t xml:space="preserve">Removal of the dead code reduces the baggage, improving the program without introducing new </w:t>
+      </w:r>
+      <w:r>
+        <w:t>smells</w:t>
+      </w:r>
+      <w:r>
+        <w:t>.</w:t>
+      </w:r>
+    </w:p>
+    <w:p/>
+    <w:p>
+      <w:pPr>
+        <w:pStyle w:val="Heading2"/>
+      </w:pPr>
+      <w:r>
+        <w:t>Bad Smell 1: Primitive Obsession:</w:t>
+      </w:r>
+    </w:p>
+    <w:p>
+      <w:pPr>
+        <w:pStyle w:val="ListParagraph"/>
+        <w:numPr>
+          <w:ilvl w:val="0"/>
+          <w:numId w:val="18"/>
+        </w:numPr>
+      </w:pPr>
+      <w:r>
+        <w:t xml:space="preserve">Create a ABC and class </w:t>
+      </w:r>
+      <w:proofErr w:type="spellStart"/>
+      <w:r>
+        <w:t>DataFixer</w:t>
+      </w:r>
+      <w:proofErr w:type="spellEnd"/>
+      <w:r>
+        <w:t xml:space="preserve"> that:</w:t>
+      </w:r>
+    </w:p>
+    <w:p>
+      <w:pPr>
+        <w:pStyle w:val="ListParagraph"/>
+        <w:numPr>
+          <w:ilvl w:val="1"/>
+          <w:numId w:val="18"/>
+        </w:numPr>
+      </w:pPr>
+      <w:r>
+        <w:t xml:space="preserve">Takes the list from </w:t>
+      </w:r>
+      <w:proofErr w:type="spellStart"/>
+      <w:r>
+        <w:t>db</w:t>
+      </w:r>
+      <w:proofErr w:type="spellEnd"/>
+      <w:r>
+        <w:t xml:space="preserve"> query</w:t>
+      </w:r>
+    </w:p>
+    <w:p>
+      <w:pPr>
+        <w:pStyle w:val="ListParagraph"/>
+        <w:numPr>
+          <w:ilvl w:val="1"/>
+          <w:numId w:val="18"/>
+        </w:numPr>
+      </w:pPr>
+      <w:r>
+        <w:t>Separates the list into label and data portions</w:t>
+      </w:r>
+    </w:p>
+    <w:p>
+      <w:pPr>
+        <w:pStyle w:val="ListParagraph"/>
+        <w:numPr>
+          <w:ilvl w:val="1"/>
+          <w:numId w:val="18"/>
+        </w:numPr>
+      </w:pPr>
+      <w:r>
+        <w:t>Has get methods for label and data lists</w:t>
+      </w:r>
+    </w:p>
+    <w:p>
+      <w:pPr>
+        <w:pStyle w:val="ListParagraph"/>
+        <w:numPr>
+          <w:ilvl w:val="0"/>
+          <w:numId w:val="18"/>
+        </w:numPr>
+      </w:pPr>
+      <w:r>
+        <w:t xml:space="preserve">Remove the </w:t>
+      </w:r>
+      <w:proofErr w:type="spellStart"/>
+      <w:r>
+        <w:t>fix_list</w:t>
+      </w:r>
+      <w:proofErr w:type="spellEnd"/>
+      <w:r>
+        <w:t xml:space="preserve"> method from Controller</w:t>
+      </w:r>
+    </w:p>
+    <w:p>
+      <w:pPr>
+        <w:pStyle w:val="ListParagraph"/>
+        <w:numPr>
+          <w:ilvl w:val="0"/>
+          <w:numId w:val="18"/>
+        </w:numPr>
+      </w:pPr>
+      <w:r>
+        <w:t xml:space="preserve">Use a </w:t>
+      </w:r>
+      <w:proofErr w:type="spellStart"/>
+      <w:r>
+        <w:t>DataFixer</w:t>
+      </w:r>
+      <w:proofErr w:type="spellEnd"/>
+      <w:r>
+        <w:t xml:space="preserve"> object to access the data for graphing</w:t>
+      </w:r>
+    </w:p>
+    <w:p>
+      <w:r>
+        <w:t xml:space="preserve">Code is now far easier to read in the Controller </w:t>
+      </w:r>
+      <w:proofErr w:type="spellStart"/>
+      <w:r>
+        <w:t>chart_pie</w:t>
+      </w:r>
+      <w:proofErr w:type="spellEnd"/>
+      <w:r>
+        <w:t xml:space="preserve"> and </w:t>
+      </w:r>
+      <w:proofErr w:type="spellStart"/>
+      <w:r>
+        <w:t>chart_bar</w:t>
+      </w:r>
+      <w:proofErr w:type="spellEnd"/>
+      <w:r>
+        <w:t xml:space="preserve"> methods.</w:t>
+      </w:r>
+    </w:p>
+    <w:p>
+      <w:r>
+        <w:t>Primitives have been removed and need for comments no longer exists.</w:t>
+      </w:r>
+    </w:p>
+    <w:p>
+      <w:r>
+        <w:t xml:space="preserve">No new smells </w:t>
+      </w:r>
+      <w:r>
+        <w:t>introduced.</w:t>
+      </w:r>
+    </w:p>
+    <w:p/>
+    <w:p>
+      <w:pPr>
+        <w:pStyle w:val="Heading2"/>
+      </w:pPr>
+      <w:r>
+        <w:t>Bad Smell 4: Duplicate Code:</w:t>
+      </w:r>
+    </w:p>
+    <w:p>
+      <w:pPr>
+        <w:pStyle w:val="ListParagraph"/>
+        <w:numPr>
+          <w:ilvl w:val="0"/>
+          <w:numId w:val="19"/>
+        </w:numPr>
+      </w:pPr>
+      <w:r>
+        <w:t xml:space="preserve">Transfer the content of </w:t>
+      </w:r>
+      <w:proofErr w:type="spellStart"/>
+      <w:r>
+        <w:t>get_db_friendly</w:t>
+      </w:r>
+      <w:proofErr w:type="spellEnd"/>
+      <w:r>
+        <w:t xml:space="preserve"> to </w:t>
+      </w:r>
+      <w:proofErr w:type="spellStart"/>
+      <w:r>
+        <w:t>get_field</w:t>
+      </w:r>
+      <w:proofErr w:type="spellEnd"/>
+    </w:p>
+    <w:p>
+      <w:pPr>
+        <w:pStyle w:val="ListParagraph"/>
+        <w:numPr>
+          <w:ilvl w:val="0"/>
+          <w:numId w:val="19"/>
+        </w:numPr>
+      </w:pPr>
+      <w:r>
+        <w:t xml:space="preserve">Delete </w:t>
+      </w:r>
+      <w:proofErr w:type="spellStart"/>
+      <w:r>
+        <w:t>get_db_friendly</w:t>
+      </w:r>
+      <w:proofErr w:type="spellEnd"/>
+    </w:p>
+    <w:p>
+      <w:r>
+        <w:t>Removal of the method removes the smell without creating any other problems, removing unnecessary bulk from the code.</w:t>
+      </w:r>
+      <w:bookmarkStart w:id="0" w:name="_GoBack"/>
+      <w:bookmarkEnd w:id="0"/>
+    </w:p>
     <w:sectPr>
       <w:pgSz w:w="11906" w:h="16838"/>
       <w:pgMar w:top="1440" w:right="1080" w:bottom="1440" w:left="1080" w:header="708" w:footer="708" w:gutter="0"/>
@@ -1169,6 +1726,232 @@
 <file path=word/numbering.xml><?xml version="1.0" encoding="utf-8"?>
 <w:numbering xmlns:wpc="http://schemas.microsoft.com/office/word/2010/wordprocessingCanvas" xmlns:cx="http://schemas.microsoft.com/office/drawing/2014/chartex" xmlns:cx1="http://schemas.microsoft.com/office/drawing/2015/9/8/chartex" xmlns:cx2="http://schemas.microsoft.com/office/drawing/2015/10/21/chartex" xmlns:cx3="http://schemas.microsoft.com/office/drawing/2016/5/9/chartex" xmlns:cx4="http://schemas.microsoft.com/office/drawing/2016/5/10/chartex" xmlns:cx5="http://schemas.microsoft.com/office/drawing/2016/5/11/chartex" xmlns:cx6="http://schemas.microsoft.com/office/drawing/2016/5/12/chartex" xmlns:cx7="http://schemas.microsoft.com/office/drawing/2016/5/13/chartex" xmlns:cx8="http://schemas.microsoft.com/office/drawing/2016/5/14/chartex" xmlns:mc="http://schemas.openxmlformats.org/markup-compatibility/2006" xmlns:o="urn:schemas-microsoft-com:office:office" xmlns:r="http://schemas.openxmlformats.org/officeDocument/2006/relationships" xmlns:m="http://schemas.openxmlformats.org/officeDocument/2006/math" xmlns:v="urn:schemas-microsoft-com:vml" xmlns:wp14="http://schemas.microsoft.com/office/word/2010/wordprocessingDrawing" xmlns:wp="http://schemas.openxmlformats.org/drawingml/2006/wordprocessingDrawing" xmlns:w10="urn:schemas-microsoft-com:office:word" xmlns:w="http://schemas.openxmlformats.org/wordprocessingml/2006/main" xmlns:w14="http://schemas.microsoft.com/office/word/2010/wordml" xmlns:w15="http://schemas.microsoft.com/office/word/2012/wordml" xmlns:w16se="http://schemas.microsoft.com/office/word/2015/wordml/symex" xmlns:wpg="http://schemas.microsoft.com/office/word/2010/wordprocessingGroup" xmlns:wpi="http://schemas.microsoft.com/office/word/2010/wordprocessingInk" xmlns:wne="http://schemas.microsoft.com/office/word/2006/wordml" xmlns:wps="http://schemas.microsoft.com/office/word/2010/wordprocessingShape" mc:Ignorable="w14 w15 w16se wp14">
   <w:abstractNum w:abstractNumId="0" w15:restartNumberingAfterBreak="0">
+    <w:nsid w:val="01D61444"/>
+    <w:multiLevelType w:val="hybridMultilevel"/>
+    <w:tmpl w:val="3D961554"/>
+    <w:lvl w:ilvl="0" w:tplc="14090001">
+      <w:start w:val="1"/>
+      <w:numFmt w:val="bullet"/>
+      <w:lvlText w:val=""/>
+      <w:lvlJc w:val="left"/>
+      <w:pPr>
+        <w:ind w:left="360" w:hanging="360"/>
+      </w:pPr>
+      <w:rPr>
+        <w:rFonts w:ascii="Symbol" w:hAnsi="Symbol" w:hint="default"/>
+      </w:rPr>
+    </w:lvl>
+    <w:lvl w:ilvl="1" w:tplc="14090003" w:tentative="1">
+      <w:start w:val="1"/>
+      <w:numFmt w:val="bullet"/>
+      <w:lvlText w:val="o"/>
+      <w:lvlJc w:val="left"/>
+      <w:pPr>
+        <w:ind w:left="1080" w:hanging="360"/>
+      </w:pPr>
+      <w:rPr>
+        <w:rFonts w:ascii="Courier New" w:hAnsi="Courier New" w:cs="Courier New" w:hint="default"/>
+      </w:rPr>
+    </w:lvl>
+    <w:lvl w:ilvl="2" w:tplc="14090005" w:tentative="1">
+      <w:start w:val="1"/>
+      <w:numFmt w:val="bullet"/>
+      <w:lvlText w:val=""/>
+      <w:lvlJc w:val="left"/>
+      <w:pPr>
+        <w:ind w:left="1800" w:hanging="360"/>
+      </w:pPr>
+      <w:rPr>
+        <w:rFonts w:ascii="Wingdings" w:hAnsi="Wingdings" w:hint="default"/>
+      </w:rPr>
+    </w:lvl>
+    <w:lvl w:ilvl="3" w:tplc="14090001" w:tentative="1">
+      <w:start w:val="1"/>
+      <w:numFmt w:val="bullet"/>
+      <w:lvlText w:val=""/>
+      <w:lvlJc w:val="left"/>
+      <w:pPr>
+        <w:ind w:left="2520" w:hanging="360"/>
+      </w:pPr>
+      <w:rPr>
+        <w:rFonts w:ascii="Symbol" w:hAnsi="Symbol" w:hint="default"/>
+      </w:rPr>
+    </w:lvl>
+    <w:lvl w:ilvl="4" w:tplc="14090003" w:tentative="1">
+      <w:start w:val="1"/>
+      <w:numFmt w:val="bullet"/>
+      <w:lvlText w:val="o"/>
+      <w:lvlJc w:val="left"/>
+      <w:pPr>
+        <w:ind w:left="3240" w:hanging="360"/>
+      </w:pPr>
+      <w:rPr>
+        <w:rFonts w:ascii="Courier New" w:hAnsi="Courier New" w:cs="Courier New" w:hint="default"/>
+      </w:rPr>
+    </w:lvl>
+    <w:lvl w:ilvl="5" w:tplc="14090005" w:tentative="1">
+      <w:start w:val="1"/>
+      <w:numFmt w:val="bullet"/>
+      <w:lvlText w:val=""/>
+      <w:lvlJc w:val="left"/>
+      <w:pPr>
+        <w:ind w:left="3960" w:hanging="360"/>
+      </w:pPr>
+      <w:rPr>
+        <w:rFonts w:ascii="Wingdings" w:hAnsi="Wingdings" w:hint="default"/>
+      </w:rPr>
+    </w:lvl>
+    <w:lvl w:ilvl="6" w:tplc="14090001" w:tentative="1">
+      <w:start w:val="1"/>
+      <w:numFmt w:val="bullet"/>
+      <w:lvlText w:val=""/>
+      <w:lvlJc w:val="left"/>
+      <w:pPr>
+        <w:ind w:left="4680" w:hanging="360"/>
+      </w:pPr>
+      <w:rPr>
+        <w:rFonts w:ascii="Symbol" w:hAnsi="Symbol" w:hint="default"/>
+      </w:rPr>
+    </w:lvl>
+    <w:lvl w:ilvl="7" w:tplc="14090003" w:tentative="1">
+      <w:start w:val="1"/>
+      <w:numFmt w:val="bullet"/>
+      <w:lvlText w:val="o"/>
+      <w:lvlJc w:val="left"/>
+      <w:pPr>
+        <w:ind w:left="5400" w:hanging="360"/>
+      </w:pPr>
+      <w:rPr>
+        <w:rFonts w:ascii="Courier New" w:hAnsi="Courier New" w:cs="Courier New" w:hint="default"/>
+      </w:rPr>
+    </w:lvl>
+    <w:lvl w:ilvl="8" w:tplc="14090005" w:tentative="1">
+      <w:start w:val="1"/>
+      <w:numFmt w:val="bullet"/>
+      <w:lvlText w:val=""/>
+      <w:lvlJc w:val="left"/>
+      <w:pPr>
+        <w:ind w:left="6120" w:hanging="360"/>
+      </w:pPr>
+      <w:rPr>
+        <w:rFonts w:ascii="Wingdings" w:hAnsi="Wingdings" w:hint="default"/>
+      </w:rPr>
+    </w:lvl>
+  </w:abstractNum>
+  <w:abstractNum w:abstractNumId="1" w15:restartNumberingAfterBreak="0">
+    <w:nsid w:val="08402F33"/>
+    <w:multiLevelType w:val="hybridMultilevel"/>
+    <w:tmpl w:val="F10032DA"/>
+    <w:lvl w:ilvl="0" w:tplc="14090001">
+      <w:start w:val="1"/>
+      <w:numFmt w:val="bullet"/>
+      <w:lvlText w:val=""/>
+      <w:lvlJc w:val="left"/>
+      <w:pPr>
+        <w:ind w:left="360" w:hanging="360"/>
+      </w:pPr>
+      <w:rPr>
+        <w:rFonts w:ascii="Symbol" w:hAnsi="Symbol" w:hint="default"/>
+      </w:rPr>
+    </w:lvl>
+    <w:lvl w:ilvl="1" w:tplc="14090003">
+      <w:start w:val="1"/>
+      <w:numFmt w:val="bullet"/>
+      <w:lvlText w:val="o"/>
+      <w:lvlJc w:val="left"/>
+      <w:pPr>
+        <w:ind w:left="1080" w:hanging="360"/>
+      </w:pPr>
+      <w:rPr>
+        <w:rFonts w:ascii="Courier New" w:hAnsi="Courier New" w:cs="Courier New" w:hint="default"/>
+      </w:rPr>
+    </w:lvl>
+    <w:lvl w:ilvl="2" w:tplc="14090005" w:tentative="1">
+      <w:start w:val="1"/>
+      <w:numFmt w:val="bullet"/>
+      <w:lvlText w:val=""/>
+      <w:lvlJc w:val="left"/>
+      <w:pPr>
+        <w:ind w:left="1800" w:hanging="360"/>
+      </w:pPr>
+      <w:rPr>
+        <w:rFonts w:ascii="Wingdings" w:hAnsi="Wingdings" w:hint="default"/>
+      </w:rPr>
+    </w:lvl>
+    <w:lvl w:ilvl="3" w:tplc="14090001" w:tentative="1">
+      <w:start w:val="1"/>
+      <w:numFmt w:val="bullet"/>
+      <w:lvlText w:val=""/>
+      <w:lvlJc w:val="left"/>
+      <w:pPr>
+        <w:ind w:left="2520" w:hanging="360"/>
+      </w:pPr>
+      <w:rPr>
+        <w:rFonts w:ascii="Symbol" w:hAnsi="Symbol" w:hint="default"/>
+      </w:rPr>
+    </w:lvl>
+    <w:lvl w:ilvl="4" w:tplc="14090003" w:tentative="1">
+      <w:start w:val="1"/>
+      <w:numFmt w:val="bullet"/>
+      <w:lvlText w:val="o"/>
+      <w:lvlJc w:val="left"/>
+      <w:pPr>
+        <w:ind w:left="3240" w:hanging="360"/>
+      </w:pPr>
+      <w:rPr>
+        <w:rFonts w:ascii="Courier New" w:hAnsi="Courier New" w:cs="Courier New" w:hint="default"/>
+      </w:rPr>
+    </w:lvl>
+    <w:lvl w:ilvl="5" w:tplc="14090005" w:tentative="1">
+      <w:start w:val="1"/>
+      <w:numFmt w:val="bullet"/>
+      <w:lvlText w:val=""/>
+      <w:lvlJc w:val="left"/>
+      <w:pPr>
+        <w:ind w:left="3960" w:hanging="360"/>
+      </w:pPr>
+      <w:rPr>
+        <w:rFonts w:ascii="Wingdings" w:hAnsi="Wingdings" w:hint="default"/>
+      </w:rPr>
+    </w:lvl>
+    <w:lvl w:ilvl="6" w:tplc="14090001" w:tentative="1">
+      <w:start w:val="1"/>
+      <w:numFmt w:val="bullet"/>
+      <w:lvlText w:val=""/>
+      <w:lvlJc w:val="left"/>
+      <w:pPr>
+        <w:ind w:left="4680" w:hanging="360"/>
+      </w:pPr>
+      <w:rPr>
+        <w:rFonts w:ascii="Symbol" w:hAnsi="Symbol" w:hint="default"/>
+      </w:rPr>
+    </w:lvl>
+    <w:lvl w:ilvl="7" w:tplc="14090003" w:tentative="1">
+      <w:start w:val="1"/>
+      <w:numFmt w:val="bullet"/>
+      <w:lvlText w:val="o"/>
+      <w:lvlJc w:val="left"/>
+      <w:pPr>
+        <w:ind w:left="5400" w:hanging="360"/>
+      </w:pPr>
+      <w:rPr>
+        <w:rFonts w:ascii="Courier New" w:hAnsi="Courier New" w:cs="Courier New" w:hint="default"/>
+      </w:rPr>
+    </w:lvl>
+    <w:lvl w:ilvl="8" w:tplc="14090005" w:tentative="1">
+      <w:start w:val="1"/>
+      <w:numFmt w:val="bullet"/>
+      <w:lvlText w:val=""/>
+      <w:lvlJc w:val="left"/>
+      <w:pPr>
+        <w:ind w:left="6120" w:hanging="360"/>
+      </w:pPr>
+      <w:rPr>
+        <w:rFonts w:ascii="Wingdings" w:hAnsi="Wingdings" w:hint="default"/>
+      </w:rPr>
+    </w:lvl>
+  </w:abstractNum>
+  <w:abstractNum w:abstractNumId="2" w15:restartNumberingAfterBreak="0">
     <w:nsid w:val="175719DA"/>
     <w:multiLevelType w:val="hybridMultilevel"/>
     <w:tmpl w:val="07F4954E"/>
@@ -1254,7 +2037,7 @@
       </w:pPr>
     </w:lvl>
   </w:abstractNum>
-  <w:abstractNum w:abstractNumId="1" w15:restartNumberingAfterBreak="0">
+  <w:abstractNum w:abstractNumId="3" w15:restartNumberingAfterBreak="0">
     <w:nsid w:val="179A2893"/>
     <w:multiLevelType w:val="hybridMultilevel"/>
     <w:tmpl w:val="9DB4AC3E"/>
@@ -1340,7 +2123,7 @@
       </w:pPr>
     </w:lvl>
   </w:abstractNum>
-  <w:abstractNum w:abstractNumId="2" w15:restartNumberingAfterBreak="0">
+  <w:abstractNum w:abstractNumId="4" w15:restartNumberingAfterBreak="0">
     <w:nsid w:val="18FC268C"/>
     <w:multiLevelType w:val="hybridMultilevel"/>
     <w:tmpl w:val="F744B4B8"/>
@@ -1426,7 +2209,7 @@
       </w:pPr>
     </w:lvl>
   </w:abstractNum>
-  <w:abstractNum w:abstractNumId="3" w15:restartNumberingAfterBreak="0">
+  <w:abstractNum w:abstractNumId="5" w15:restartNumberingAfterBreak="0">
     <w:nsid w:val="24993975"/>
     <w:multiLevelType w:val="hybridMultilevel"/>
     <w:tmpl w:val="F744B4B8"/>
@@ -1512,7 +2295,7 @@
       </w:pPr>
     </w:lvl>
   </w:abstractNum>
-  <w:abstractNum w:abstractNumId="4" w15:restartNumberingAfterBreak="0">
+  <w:abstractNum w:abstractNumId="6" w15:restartNumberingAfterBreak="0">
     <w:nsid w:val="291C5261"/>
     <w:multiLevelType w:val="hybridMultilevel"/>
     <w:tmpl w:val="19C87ACE"/>
@@ -1598,7 +2381,7 @@
       </w:pPr>
     </w:lvl>
   </w:abstractNum>
-  <w:abstractNum w:abstractNumId="5" w15:restartNumberingAfterBreak="0">
+  <w:abstractNum w:abstractNumId="7" w15:restartNumberingAfterBreak="0">
     <w:nsid w:val="2C741C63"/>
     <w:multiLevelType w:val="hybridMultilevel"/>
     <w:tmpl w:val="85385400"/>
@@ -1711,7 +2494,7 @@
       </w:rPr>
     </w:lvl>
   </w:abstractNum>
-  <w:abstractNum w:abstractNumId="6" w15:restartNumberingAfterBreak="0">
+  <w:abstractNum w:abstractNumId="8" w15:restartNumberingAfterBreak="0">
     <w:nsid w:val="2CD93164"/>
     <w:multiLevelType w:val="hybridMultilevel"/>
     <w:tmpl w:val="F744B4B8"/>
@@ -1797,7 +2580,120 @@
       </w:pPr>
     </w:lvl>
   </w:abstractNum>
-  <w:abstractNum w:abstractNumId="7" w15:restartNumberingAfterBreak="0">
+  <w:abstractNum w:abstractNumId="9" w15:restartNumberingAfterBreak="0">
+    <w:nsid w:val="361A36BD"/>
+    <w:multiLevelType w:val="hybridMultilevel"/>
+    <w:tmpl w:val="6CF43584"/>
+    <w:lvl w:ilvl="0" w:tplc="14090001">
+      <w:start w:val="1"/>
+      <w:numFmt w:val="bullet"/>
+      <w:lvlText w:val=""/>
+      <w:lvlJc w:val="left"/>
+      <w:pPr>
+        <w:ind w:left="360" w:hanging="360"/>
+      </w:pPr>
+      <w:rPr>
+        <w:rFonts w:ascii="Symbol" w:hAnsi="Symbol" w:hint="default"/>
+      </w:rPr>
+    </w:lvl>
+    <w:lvl w:ilvl="1" w:tplc="14090003" w:tentative="1">
+      <w:start w:val="1"/>
+      <w:numFmt w:val="bullet"/>
+      <w:lvlText w:val="o"/>
+      <w:lvlJc w:val="left"/>
+      <w:pPr>
+        <w:ind w:left="1080" w:hanging="360"/>
+      </w:pPr>
+      <w:rPr>
+        <w:rFonts w:ascii="Courier New" w:hAnsi="Courier New" w:cs="Courier New" w:hint="default"/>
+      </w:rPr>
+    </w:lvl>
+    <w:lvl w:ilvl="2" w:tplc="14090005" w:tentative="1">
+      <w:start w:val="1"/>
+      <w:numFmt w:val="bullet"/>
+      <w:lvlText w:val=""/>
+      <w:lvlJc w:val="left"/>
+      <w:pPr>
+        <w:ind w:left="1800" w:hanging="360"/>
+      </w:pPr>
+      <w:rPr>
+        <w:rFonts w:ascii="Wingdings" w:hAnsi="Wingdings" w:hint="default"/>
+      </w:rPr>
+    </w:lvl>
+    <w:lvl w:ilvl="3" w:tplc="14090001" w:tentative="1">
+      <w:start w:val="1"/>
+      <w:numFmt w:val="bullet"/>
+      <w:lvlText w:val=""/>
+      <w:lvlJc w:val="left"/>
+      <w:pPr>
+        <w:ind w:left="2520" w:hanging="360"/>
+      </w:pPr>
+      <w:rPr>
+        <w:rFonts w:ascii="Symbol" w:hAnsi="Symbol" w:hint="default"/>
+      </w:rPr>
+    </w:lvl>
+    <w:lvl w:ilvl="4" w:tplc="14090003" w:tentative="1">
+      <w:start w:val="1"/>
+      <w:numFmt w:val="bullet"/>
+      <w:lvlText w:val="o"/>
+      <w:lvlJc w:val="left"/>
+      <w:pPr>
+        <w:ind w:left="3240" w:hanging="360"/>
+      </w:pPr>
+      <w:rPr>
+        <w:rFonts w:ascii="Courier New" w:hAnsi="Courier New" w:cs="Courier New" w:hint="default"/>
+      </w:rPr>
+    </w:lvl>
+    <w:lvl w:ilvl="5" w:tplc="14090005" w:tentative="1">
+      <w:start w:val="1"/>
+      <w:numFmt w:val="bullet"/>
+      <w:lvlText w:val=""/>
+      <w:lvlJc w:val="left"/>
+      <w:pPr>
+        <w:ind w:left="3960" w:hanging="360"/>
+      </w:pPr>
+      <w:rPr>
+        <w:rFonts w:ascii="Wingdings" w:hAnsi="Wingdings" w:hint="default"/>
+      </w:rPr>
+    </w:lvl>
+    <w:lvl w:ilvl="6" w:tplc="14090001" w:tentative="1">
+      <w:start w:val="1"/>
+      <w:numFmt w:val="bullet"/>
+      <w:lvlText w:val=""/>
+      <w:lvlJc w:val="left"/>
+      <w:pPr>
+        <w:ind w:left="4680" w:hanging="360"/>
+      </w:pPr>
+      <w:rPr>
+        <w:rFonts w:ascii="Symbol" w:hAnsi="Symbol" w:hint="default"/>
+      </w:rPr>
+    </w:lvl>
+    <w:lvl w:ilvl="7" w:tplc="14090003" w:tentative="1">
+      <w:start w:val="1"/>
+      <w:numFmt w:val="bullet"/>
+      <w:lvlText w:val="o"/>
+      <w:lvlJc w:val="left"/>
+      <w:pPr>
+        <w:ind w:left="5400" w:hanging="360"/>
+      </w:pPr>
+      <w:rPr>
+        <w:rFonts w:ascii="Courier New" w:hAnsi="Courier New" w:cs="Courier New" w:hint="default"/>
+      </w:rPr>
+    </w:lvl>
+    <w:lvl w:ilvl="8" w:tplc="14090005" w:tentative="1">
+      <w:start w:val="1"/>
+      <w:numFmt w:val="bullet"/>
+      <w:lvlText w:val=""/>
+      <w:lvlJc w:val="left"/>
+      <w:pPr>
+        <w:ind w:left="6120" w:hanging="360"/>
+      </w:pPr>
+      <w:rPr>
+        <w:rFonts w:ascii="Wingdings" w:hAnsi="Wingdings" w:hint="default"/>
+      </w:rPr>
+    </w:lvl>
+  </w:abstractNum>
+  <w:abstractNum w:abstractNumId="10" w15:restartNumberingAfterBreak="0">
     <w:nsid w:val="39733AB1"/>
     <w:multiLevelType w:val="hybridMultilevel"/>
     <w:tmpl w:val="E32ED8BA"/>
@@ -1883,7 +2779,7 @@
       </w:pPr>
     </w:lvl>
   </w:abstractNum>
-  <w:abstractNum w:abstractNumId="8" w15:restartNumberingAfterBreak="0">
+  <w:abstractNum w:abstractNumId="11" w15:restartNumberingAfterBreak="0">
     <w:nsid w:val="43EE4234"/>
     <w:multiLevelType w:val="hybridMultilevel"/>
     <w:tmpl w:val="1F06A998"/>
@@ -1969,7 +2865,7 @@
       </w:pPr>
     </w:lvl>
   </w:abstractNum>
-  <w:abstractNum w:abstractNumId="9" w15:restartNumberingAfterBreak="0">
+  <w:abstractNum w:abstractNumId="12" w15:restartNumberingAfterBreak="0">
     <w:nsid w:val="43F97181"/>
     <w:multiLevelType w:val="hybridMultilevel"/>
     <w:tmpl w:val="563A81F6"/>
@@ -2055,7 +2951,7 @@
       </w:pPr>
     </w:lvl>
   </w:abstractNum>
-  <w:abstractNum w:abstractNumId="10" w15:restartNumberingAfterBreak="0">
+  <w:abstractNum w:abstractNumId="13" w15:restartNumberingAfterBreak="0">
     <w:nsid w:val="4605029C"/>
     <w:multiLevelType w:val="hybridMultilevel"/>
     <w:tmpl w:val="B1101FF6"/>
@@ -2141,7 +3037,7 @@
       </w:pPr>
     </w:lvl>
   </w:abstractNum>
-  <w:abstractNum w:abstractNumId="11" w15:restartNumberingAfterBreak="0">
+  <w:abstractNum w:abstractNumId="14" w15:restartNumberingAfterBreak="0">
     <w:nsid w:val="56B7717E"/>
     <w:multiLevelType w:val="hybridMultilevel"/>
     <w:tmpl w:val="7604FD8C"/>
@@ -2230,7 +3126,7 @@
       </w:pPr>
     </w:lvl>
   </w:abstractNum>
-  <w:abstractNum w:abstractNumId="12" w15:restartNumberingAfterBreak="0">
+  <w:abstractNum w:abstractNumId="15" w15:restartNumberingAfterBreak="0">
     <w:nsid w:val="63FE61AD"/>
     <w:multiLevelType w:val="hybridMultilevel"/>
     <w:tmpl w:val="ECEA84D6"/>
@@ -2316,7 +3212,7 @@
       </w:pPr>
     </w:lvl>
   </w:abstractNum>
-  <w:abstractNum w:abstractNumId="13" w15:restartNumberingAfterBreak="0">
+  <w:abstractNum w:abstractNumId="16" w15:restartNumberingAfterBreak="0">
     <w:nsid w:val="66CA2CAA"/>
     <w:multiLevelType w:val="hybridMultilevel"/>
     <w:tmpl w:val="5FF01088"/>
@@ -2402,7 +3298,7 @@
       </w:pPr>
     </w:lvl>
   </w:abstractNum>
-  <w:abstractNum w:abstractNumId="14" w15:restartNumberingAfterBreak="0">
+  <w:abstractNum w:abstractNumId="17" w15:restartNumberingAfterBreak="0">
     <w:nsid w:val="6A342707"/>
     <w:multiLevelType w:val="hybridMultilevel"/>
     <w:tmpl w:val="CEBA36C6"/>
@@ -2488,50 +3384,175 @@
       </w:pPr>
     </w:lvl>
   </w:abstractNum>
+  <w:abstractNum w:abstractNumId="18" w15:restartNumberingAfterBreak="0">
+    <w:nsid w:val="6F51438A"/>
+    <w:multiLevelType w:val="hybridMultilevel"/>
+    <w:tmpl w:val="76749FB2"/>
+    <w:lvl w:ilvl="0" w:tplc="14090001">
+      <w:start w:val="1"/>
+      <w:numFmt w:val="bullet"/>
+      <w:lvlText w:val=""/>
+      <w:lvlJc w:val="left"/>
+      <w:pPr>
+        <w:ind w:left="360" w:hanging="360"/>
+      </w:pPr>
+      <w:rPr>
+        <w:rFonts w:ascii="Symbol" w:hAnsi="Symbol" w:hint="default"/>
+      </w:rPr>
+    </w:lvl>
+    <w:lvl w:ilvl="1" w:tplc="14090003" w:tentative="1">
+      <w:start w:val="1"/>
+      <w:numFmt w:val="bullet"/>
+      <w:lvlText w:val="o"/>
+      <w:lvlJc w:val="left"/>
+      <w:pPr>
+        <w:ind w:left="1080" w:hanging="360"/>
+      </w:pPr>
+      <w:rPr>
+        <w:rFonts w:ascii="Courier New" w:hAnsi="Courier New" w:cs="Courier New" w:hint="default"/>
+      </w:rPr>
+    </w:lvl>
+    <w:lvl w:ilvl="2" w:tplc="14090005" w:tentative="1">
+      <w:start w:val="1"/>
+      <w:numFmt w:val="bullet"/>
+      <w:lvlText w:val=""/>
+      <w:lvlJc w:val="left"/>
+      <w:pPr>
+        <w:ind w:left="1800" w:hanging="360"/>
+      </w:pPr>
+      <w:rPr>
+        <w:rFonts w:ascii="Wingdings" w:hAnsi="Wingdings" w:hint="default"/>
+      </w:rPr>
+    </w:lvl>
+    <w:lvl w:ilvl="3" w:tplc="14090001" w:tentative="1">
+      <w:start w:val="1"/>
+      <w:numFmt w:val="bullet"/>
+      <w:lvlText w:val=""/>
+      <w:lvlJc w:val="left"/>
+      <w:pPr>
+        <w:ind w:left="2520" w:hanging="360"/>
+      </w:pPr>
+      <w:rPr>
+        <w:rFonts w:ascii="Symbol" w:hAnsi="Symbol" w:hint="default"/>
+      </w:rPr>
+    </w:lvl>
+    <w:lvl w:ilvl="4" w:tplc="14090003" w:tentative="1">
+      <w:start w:val="1"/>
+      <w:numFmt w:val="bullet"/>
+      <w:lvlText w:val="o"/>
+      <w:lvlJc w:val="left"/>
+      <w:pPr>
+        <w:ind w:left="3240" w:hanging="360"/>
+      </w:pPr>
+      <w:rPr>
+        <w:rFonts w:ascii="Courier New" w:hAnsi="Courier New" w:cs="Courier New" w:hint="default"/>
+      </w:rPr>
+    </w:lvl>
+    <w:lvl w:ilvl="5" w:tplc="14090005" w:tentative="1">
+      <w:start w:val="1"/>
+      <w:numFmt w:val="bullet"/>
+      <w:lvlText w:val=""/>
+      <w:lvlJc w:val="left"/>
+      <w:pPr>
+        <w:ind w:left="3960" w:hanging="360"/>
+      </w:pPr>
+      <w:rPr>
+        <w:rFonts w:ascii="Wingdings" w:hAnsi="Wingdings" w:hint="default"/>
+      </w:rPr>
+    </w:lvl>
+    <w:lvl w:ilvl="6" w:tplc="14090001" w:tentative="1">
+      <w:start w:val="1"/>
+      <w:numFmt w:val="bullet"/>
+      <w:lvlText w:val=""/>
+      <w:lvlJc w:val="left"/>
+      <w:pPr>
+        <w:ind w:left="4680" w:hanging="360"/>
+      </w:pPr>
+      <w:rPr>
+        <w:rFonts w:ascii="Symbol" w:hAnsi="Symbol" w:hint="default"/>
+      </w:rPr>
+    </w:lvl>
+    <w:lvl w:ilvl="7" w:tplc="14090003" w:tentative="1">
+      <w:start w:val="1"/>
+      <w:numFmt w:val="bullet"/>
+      <w:lvlText w:val="o"/>
+      <w:lvlJc w:val="left"/>
+      <w:pPr>
+        <w:ind w:left="5400" w:hanging="360"/>
+      </w:pPr>
+      <w:rPr>
+        <w:rFonts w:ascii="Courier New" w:hAnsi="Courier New" w:cs="Courier New" w:hint="default"/>
+      </w:rPr>
+    </w:lvl>
+    <w:lvl w:ilvl="8" w:tplc="14090005" w:tentative="1">
+      <w:start w:val="1"/>
+      <w:numFmt w:val="bullet"/>
+      <w:lvlText w:val=""/>
+      <w:lvlJc w:val="left"/>
+      <w:pPr>
+        <w:ind w:left="6120" w:hanging="360"/>
+      </w:pPr>
+      <w:rPr>
+        <w:rFonts w:ascii="Wingdings" w:hAnsi="Wingdings" w:hint="default"/>
+      </w:rPr>
+    </w:lvl>
+  </w:abstractNum>
   <w:num w:numId="1">
+    <w:abstractNumId w:val="16"/>
+  </w:num>
+  <w:num w:numId="2">
+    <w:abstractNumId w:val="5"/>
+  </w:num>
+  <w:num w:numId="3">
+    <w:abstractNumId w:val="14"/>
+  </w:num>
+  <w:num w:numId="4">
+    <w:abstractNumId w:val="8"/>
+  </w:num>
+  <w:num w:numId="5">
+    <w:abstractNumId w:val="4"/>
+  </w:num>
+  <w:num w:numId="6">
+    <w:abstractNumId w:val="3"/>
+  </w:num>
+  <w:num w:numId="7">
+    <w:abstractNumId w:val="7"/>
+  </w:num>
+  <w:num w:numId="8">
+    <w:abstractNumId w:val="2"/>
+  </w:num>
+  <w:num w:numId="9">
     <w:abstractNumId w:val="13"/>
   </w:num>
-  <w:num w:numId="2">
-    <w:abstractNumId w:val="3"/>
+  <w:num w:numId="10">
+    <w:abstractNumId w:val="12"/>
   </w:num>
-  <w:num w:numId="3">
+  <w:num w:numId="11">
     <w:abstractNumId w:val="11"/>
   </w:num>
-  <w:num w:numId="4">
+  <w:num w:numId="12">
     <w:abstractNumId w:val="6"/>
   </w:num>
-  <w:num w:numId="5">
-    <w:abstractNumId w:val="2"/>
+  <w:num w:numId="13">
+    <w:abstractNumId w:val="10"/>
   </w:num>
-  <w:num w:numId="6">
+  <w:num w:numId="14">
+    <w:abstractNumId w:val="15"/>
+  </w:num>
+  <w:num w:numId="15">
+    <w:abstractNumId w:val="17"/>
+  </w:num>
+  <w:num w:numId="16">
+    <w:abstractNumId w:val="0"/>
+  </w:num>
+  <w:num w:numId="17">
+    <w:abstractNumId w:val="18"/>
+  </w:num>
+  <w:num w:numId="18">
     <w:abstractNumId w:val="1"/>
   </w:num>
-  <w:num w:numId="7">
-    <w:abstractNumId w:val="5"/>
-  </w:num>
-  <w:num w:numId="8">
-    <w:abstractNumId w:val="0"/>
-  </w:num>
-  <w:num w:numId="9">
-    <w:abstractNumId w:val="10"/>
-  </w:num>
-  <w:num w:numId="10">
+  <w:num w:numId="19">
     <w:abstractNumId w:val="9"/>
-  </w:num>
-  <w:num w:numId="11">
-    <w:abstractNumId w:val="8"/>
-  </w:num>
-  <w:num w:numId="12">
-    <w:abstractNumId w:val="4"/>
-  </w:num>
-  <w:num w:numId="13">
-    <w:abstractNumId w:val="7"/>
-  </w:num>
-  <w:num w:numId="14">
-    <w:abstractNumId w:val="12"/>
-  </w:num>
-  <w:num w:numId="15">
-    <w:abstractNumId w:val="14"/>
   </w:num>
 </w:numbering>
 </file>
@@ -2940,17 +3961,39 @@
     <w:link w:val="Heading1Char"/>
     <w:uiPriority w:val="9"/>
     <w:qFormat/>
-    <w:rsid w:val="00DE00F6"/>
+    <w:rsid w:val="00375D97"/>
     <w:pPr>
       <w:keepNext/>
       <w:keepLines/>
-      <w:spacing w:before="240" w:after="0"/>
+      <w:spacing w:before="240" w:after="240"/>
       <w:outlineLvl w:val="0"/>
     </w:pPr>
     <w:rPr>
       <w:rFonts w:asciiTheme="majorHAnsi" w:eastAsiaTheme="majorEastAsia" w:hAnsiTheme="majorHAnsi" w:cstheme="majorBidi"/>
       <w:sz w:val="40"/>
       <w:szCs w:val="32"/>
+    </w:rPr>
+  </w:style>
+  <w:style w:type="paragraph" w:styleId="Heading2">
+    <w:name w:val="heading 2"/>
+    <w:basedOn w:val="Normal"/>
+    <w:next w:val="Normal"/>
+    <w:link w:val="Heading2Char"/>
+    <w:uiPriority w:val="9"/>
+    <w:unhideWhenUsed/>
+    <w:qFormat/>
+    <w:rsid w:val="00375D97"/>
+    <w:pPr>
+      <w:keepNext/>
+      <w:keepLines/>
+      <w:spacing w:before="40" w:after="0"/>
+      <w:outlineLvl w:val="1"/>
+    </w:pPr>
+    <w:rPr>
+      <w:rFonts w:asciiTheme="majorHAnsi" w:eastAsiaTheme="majorEastAsia" w:hAnsiTheme="majorHAnsi" w:cstheme="majorBidi"/>
+      <w:color w:val="000000" w:themeColor="text1"/>
+      <w:sz w:val="28"/>
+      <w:szCs w:val="26"/>
     </w:rPr>
   </w:style>
   <w:style w:type="character" w:default="1" w:styleId="DefaultParagraphFont">
@@ -2985,7 +4028,7 @@
     <w:basedOn w:val="DefaultParagraphFont"/>
     <w:link w:val="Heading1"/>
     <w:uiPriority w:val="9"/>
-    <w:rsid w:val="00DE00F6"/>
+    <w:rsid w:val="00375D97"/>
     <w:rPr>
       <w:rFonts w:asciiTheme="majorHAnsi" w:eastAsiaTheme="majorEastAsia" w:hAnsiTheme="majorHAnsi" w:cstheme="majorBidi"/>
       <w:sz w:val="40"/>
@@ -3596,6 +4639,19 @@
         <w:shd w:val="clear" w:color="auto" w:fill="D9E2F3" w:themeFill="accent1" w:themeFillTint="33"/>
       </w:tcPr>
     </w:tblStylePr>
+  </w:style>
+  <w:style w:type="character" w:customStyle="1" w:styleId="Heading2Char">
+    <w:name w:val="Heading 2 Char"/>
+    <w:basedOn w:val="DefaultParagraphFont"/>
+    <w:link w:val="Heading2"/>
+    <w:uiPriority w:val="9"/>
+    <w:rsid w:val="00375D97"/>
+    <w:rPr>
+      <w:rFonts w:asciiTheme="majorHAnsi" w:eastAsiaTheme="majorEastAsia" w:hAnsiTheme="majorHAnsi" w:cstheme="majorBidi"/>
+      <w:color w:val="000000" w:themeColor="text1"/>
+      <w:sz w:val="28"/>
+      <w:szCs w:val="26"/>
+    </w:rPr>
   </w:style>
 </w:styles>
 </file>
@@ -3900,7 +4956,7 @@
 </file>
 
 <file path=customXml/itemProps1.xml><?xml version="1.0" encoding="utf-8"?>
-<ds:datastoreItem xmlns:ds="http://schemas.openxmlformats.org/officeDocument/2006/customXml" ds:itemID="{33FC4285-2A7C-43AC-8A35-538918339839}">
+<ds:datastoreItem xmlns:ds="http://schemas.openxmlformats.org/officeDocument/2006/customXml" ds:itemID="{A7B4654E-DB5C-465F-BCE5-22BFF223AB8A}">
   <ds:schemaRefs>
     <ds:schemaRef ds:uri="http://schemas.openxmlformats.org/officeDocument/2006/bibliography"/>
   </ds:schemaRefs>

</xml_diff>